<commit_message>
Frissitve templ_07_0 - RG
</commit_message>
<xml_diff>
--- a/7_prototipus_koncepcio/templ_07_0 - RG.docx
+++ b/7_prototipus_koncepcio/templ_07_0 - RG.docx
@@ -381,6 +381,25 @@
       <w:r>
         <w:rPr/>
         <w:t>Alábbi táblázat minden use-case-hez külön-külön.]</w:t>
+      </w:r>
+    </w:p>
+    <w:p>
+      <w:pPr>
+        <w:pStyle w:val="magyarazat"/>
+        <w:rPr/>
+      </w:pPr>
+      <w:r>
+        <w:rPr/>
+        <w:t>addneighbour, addOccupant, addMycelium, addMushroomBody</w:t>
+      </w:r>
+    </w:p>
+    <w:p>
+      <w:pPr>
+        <w:pStyle w:val="magyarazat"/>
+        <w:rPr/>
+      </w:pPr>
+      <w:r>
+        <w:rPr/>
       </w:r>
     </w:p>
     <w:p>
@@ -456,15 +475,7 @@
             </w:pPr>
             <w:r>
               <w:rPr/>
-              <w:t>Te</w:t>
-            </w:r>
-            <w:r>
-              <w:rPr/>
-              <w:t>c</w:t>
-            </w:r>
-            <w:r>
-              <w:rPr/>
-              <w:t>tontörés</w:t>
+              <w:t>Tectontörés</w:t>
             </w:r>
           </w:p>
         </w:tc>
@@ -515,55 +526,7 @@
             </w:pPr>
             <w:r>
               <w:rPr/>
-              <w:t>Az adott Te</w:t>
-            </w:r>
-            <w:r>
-              <w:rPr/>
-              <w:t>c</w:t>
-            </w:r>
-            <w:r>
-              <w:rPr/>
-              <w:t>ton eltörik, vagyis a rajta lévő objektumok megsemmisülnek</w:t>
-            </w:r>
-            <w:r>
-              <w:rPr/>
-              <w:t>(kivéve a gombatestet)</w:t>
-            </w:r>
-            <w:r>
-              <w:rPr/>
-              <w:t xml:space="preserve"> és egy új Te</w:t>
-            </w:r>
-            <w:r>
-              <w:rPr/>
-              <w:t>c</w:t>
-            </w:r>
-            <w:r>
-              <w:rPr/>
-              <w:t>ton keletkezik, melynek egyetlen szomszédja az eredeti Te</w:t>
-            </w:r>
-            <w:r>
-              <w:rPr/>
-              <w:t>c</w:t>
-            </w:r>
-            <w:r>
-              <w:rPr/>
-              <w:t>ton lesz. Az eredeti Te</w:t>
-            </w:r>
-            <w:r>
-              <w:rPr/>
-              <w:t>c</w:t>
-            </w:r>
-            <w:r>
-              <w:rPr/>
-              <w:t>tonnak is beallitjuk az új Te</w:t>
-            </w:r>
-            <w:r>
-              <w:rPr/>
-              <w:t>c</w:t>
-            </w:r>
-            <w:r>
-              <w:rPr/>
-              <w:t>tont mint szomszéd.</w:t>
+              <w:t>Az adott Tecton eltörik, vagyis a rajta lévő objektumok megsemmisülnek(kivéve a gombatestet) és egy új Tecton keletkezik, melynek egyetlen szomszédja az eredeti Tecton lesz. Az eredeti Tectonnak is beallitjuk az új Tectont mint szomszéd.</w:t>
             </w:r>
           </w:p>
         </w:tc>
@@ -695,7 +658,7 @@
       </w:tblPr>
       <w:tblGrid>
         <w:gridCol w:w="2560"/>
-        <w:gridCol w:w="5680"/>
+        <w:gridCol w:w="5679"/>
       </w:tblGrid>
       <w:tr>
         <w:trPr>
@@ -728,7 +691,7 @@
         </w:tc>
         <w:tc>
           <w:tcPr>
-            <w:tcW w:w="5680" w:type="dxa"/>
+            <w:tcW w:w="5679" w:type="dxa"/>
             <w:tcBorders>
               <w:top w:val="single" w:sz="4" w:space="0" w:color="000000"/>
               <w:left w:val="single" w:sz="4" w:space="0" w:color="000000"/>
@@ -743,15 +706,7 @@
             </w:pPr>
             <w:r>
               <w:rPr/>
-              <w:t>Új Te</w:t>
-            </w:r>
-            <w:r>
-              <w:rPr/>
-              <w:t>c</w:t>
-            </w:r>
-            <w:r>
-              <w:rPr/>
-              <w:t>ton létrehozása</w:t>
+              <w:t>Új Tecton létrehozása</w:t>
             </w:r>
           </w:p>
         </w:tc>
@@ -787,7 +742,7 @@
         </w:tc>
         <w:tc>
           <w:tcPr>
-            <w:tcW w:w="5680" w:type="dxa"/>
+            <w:tcW w:w="5679" w:type="dxa"/>
             <w:tcBorders>
               <w:top w:val="double" w:sz="4" w:space="0" w:color="000000"/>
               <w:left w:val="single" w:sz="4" w:space="0" w:color="000000"/>
@@ -848,7 +803,7 @@
         </w:tc>
         <w:tc>
           <w:tcPr>
-            <w:tcW w:w="5680" w:type="dxa"/>
+            <w:tcW w:w="5679" w:type="dxa"/>
             <w:tcBorders>
               <w:top w:val="single" w:sz="4" w:space="0" w:color="000000"/>
               <w:left w:val="single" w:sz="4" w:space="0" w:color="000000"/>
@@ -899,7 +854,7 @@
         </w:tc>
         <w:tc>
           <w:tcPr>
-            <w:tcW w:w="5680" w:type="dxa"/>
+            <w:tcW w:w="5679" w:type="dxa"/>
             <w:tcBorders>
               <w:top w:val="single" w:sz="4" w:space="0" w:color="000000"/>
               <w:left w:val="single" w:sz="4" w:space="0" w:color="000000"/>
@@ -944,7 +899,7 @@
       </w:tblPr>
       <w:tblGrid>
         <w:gridCol w:w="2560"/>
-        <w:gridCol w:w="5680"/>
+        <w:gridCol w:w="5679"/>
       </w:tblGrid>
       <w:tr>
         <w:trPr>
@@ -977,7 +932,7 @@
         </w:tc>
         <w:tc>
           <w:tcPr>
-            <w:tcW w:w="5680" w:type="dxa"/>
+            <w:tcW w:w="5679" w:type="dxa"/>
             <w:tcBorders>
               <w:top w:val="single" w:sz="4" w:space="0" w:color="000000"/>
               <w:left w:val="single" w:sz="4" w:space="0" w:color="000000"/>
@@ -998,7 +953,7 @@
               <w:rPr>
                 <w:lang w:val="en-US"/>
               </w:rPr>
-              <w:t>0-ra</w:t>
+              <w:t>egy adott ertekre</w:t>
             </w:r>
           </w:p>
         </w:tc>
@@ -1034,7 +989,7 @@
         </w:tc>
         <w:tc>
           <w:tcPr>
-            <w:tcW w:w="5680" w:type="dxa"/>
+            <w:tcW w:w="5679" w:type="dxa"/>
             <w:tcBorders>
               <w:top w:val="double" w:sz="4" w:space="0" w:color="000000"/>
               <w:left w:val="single" w:sz="4" w:space="0" w:color="000000"/>
@@ -1053,7 +1008,19 @@
               <w:rPr>
                 <w:lang w:val="en-US"/>
               </w:rPr>
-              <w:t>A User kivalaszthat egy adott Tectont es annak beallitja a breakTimerjet 0-ra, igy a kovetkezo korben az a Tecton eltorik</w:t>
+              <w:t xml:space="preserve">A User kivalaszthat egy adott Tectont es annak beallitja a breakTimerjet </w:t>
+            </w:r>
+            <w:r>
+              <w:rPr>
+                <w:lang w:val="en-US"/>
+              </w:rPr>
+              <w:t>egy adott ertekre</w:t>
+            </w:r>
+            <w:r>
+              <w:rPr>
+                <w:lang w:val="en-US"/>
+              </w:rPr>
+              <w:t>, igy a kovetkezo korben az a Tecton eltorik</w:t>
             </w:r>
           </w:p>
         </w:tc>
@@ -1089,7 +1056,7 @@
         </w:tc>
         <w:tc>
           <w:tcPr>
-            <w:tcW w:w="5680" w:type="dxa"/>
+            <w:tcW w:w="5679" w:type="dxa"/>
             <w:tcBorders>
               <w:top w:val="single" w:sz="4" w:space="0" w:color="000000"/>
               <w:left w:val="single" w:sz="4" w:space="0" w:color="000000"/>
@@ -1140,7 +1107,7 @@
         </w:tc>
         <w:tc>
           <w:tcPr>
-            <w:tcW w:w="5680" w:type="dxa"/>
+            <w:tcW w:w="5679" w:type="dxa"/>
             <w:tcBorders>
               <w:top w:val="single" w:sz="4" w:space="0" w:color="000000"/>
               <w:left w:val="single" w:sz="4" w:space="0" w:color="000000"/>
@@ -1185,7 +1152,7 @@
       </w:tblPr>
       <w:tblGrid>
         <w:gridCol w:w="2560"/>
-        <w:gridCol w:w="5680"/>
+        <w:gridCol w:w="5679"/>
       </w:tblGrid>
       <w:tr>
         <w:trPr>
@@ -1209,16 +1176,13 @@
               </w:rPr>
             </w:pPr>
             <w:r>
-              <w:rPr>
-                <w:b/>
-              </w:rPr>
-              <w:t>Use-case neve</w:t>
-            </w:r>
-          </w:p>
-        </w:tc>
-        <w:tc>
-          <w:tcPr>
-            <w:tcW w:w="5680" w:type="dxa"/>
+              <w:rPr/>
+            </w:r>
+          </w:p>
+        </w:tc>
+        <w:tc>
+          <w:tcPr>
+            <w:tcW w:w="5679" w:type="dxa"/>
             <w:tcBorders>
               <w:top w:val="single" w:sz="4" w:space="0" w:color="000000"/>
               <w:left w:val="single" w:sz="4" w:space="0" w:color="000000"/>
@@ -1234,10 +1198,7 @@
               </w:rPr>
             </w:pPr>
             <w:r>
-              <w:rPr>
-                <w:lang w:val="en-US"/>
-              </w:rPr>
-              <w:t>Tecton tipusanak megvaltoztatasa???</w:t>
+              <w:rPr/>
             </w:r>
           </w:p>
         </w:tc>
@@ -1264,16 +1225,13 @@
               </w:rPr>
             </w:pPr>
             <w:r>
-              <w:rPr>
-                <w:b/>
-              </w:rPr>
-              <w:t>Rövid leírás</w:t>
-            </w:r>
-          </w:p>
-        </w:tc>
-        <w:tc>
-          <w:tcPr>
-            <w:tcW w:w="5680" w:type="dxa"/>
+              <w:rPr/>
+            </w:r>
+          </w:p>
+        </w:tc>
+        <w:tc>
+          <w:tcPr>
+            <w:tcW w:w="5679" w:type="dxa"/>
             <w:tcBorders>
               <w:top w:val="double" w:sz="4" w:space="0" w:color="000000"/>
               <w:left w:val="single" w:sz="4" w:space="0" w:color="000000"/>
@@ -1318,31 +1276,27 @@
               </w:rPr>
             </w:pPr>
             <w:r>
-              <w:rPr>
-                <w:b/>
-              </w:rPr>
-              <w:t>Aktorok</w:t>
-            </w:r>
-          </w:p>
-        </w:tc>
-        <w:tc>
-          <w:tcPr>
-            <w:tcW w:w="5680" w:type="dxa"/>
-            <w:tcBorders>
-              <w:top w:val="single" w:sz="4" w:space="0" w:color="000000"/>
-              <w:left w:val="single" w:sz="4" w:space="0" w:color="000000"/>
-              <w:bottom w:val="single" w:sz="4" w:space="0" w:color="000000"/>
-              <w:right w:val="single" w:sz="4" w:space="0" w:color="000000"/>
-            </w:tcBorders>
-          </w:tcPr>
-          <w:p>
-            <w:pPr>
-              <w:pStyle w:val="Normal"/>
-              <w:rPr/>
-            </w:pPr>
-            <w:r>
-              <w:rPr/>
-              <w:t>Tecton</w:t>
+              <w:rPr/>
+            </w:r>
+          </w:p>
+        </w:tc>
+        <w:tc>
+          <w:tcPr>
+            <w:tcW w:w="5679" w:type="dxa"/>
+            <w:tcBorders>
+              <w:top w:val="single" w:sz="4" w:space="0" w:color="000000"/>
+              <w:left w:val="single" w:sz="4" w:space="0" w:color="000000"/>
+              <w:bottom w:val="single" w:sz="4" w:space="0" w:color="000000"/>
+              <w:right w:val="single" w:sz="4" w:space="0" w:color="000000"/>
+            </w:tcBorders>
+          </w:tcPr>
+          <w:p>
+            <w:pPr>
+              <w:pStyle w:val="Normal"/>
+              <w:rPr/>
+            </w:pPr>
+            <w:r>
+              <w:rPr/>
             </w:r>
           </w:p>
         </w:tc>
@@ -1369,16 +1323,13 @@
               </w:rPr>
             </w:pPr>
             <w:r>
-              <w:rPr>
-                <w:b/>
-              </w:rPr>
-              <w:t>Forgatókönyv</w:t>
-            </w:r>
-          </w:p>
-        </w:tc>
-        <w:tc>
-          <w:tcPr>
-            <w:tcW w:w="5680" w:type="dxa"/>
+              <w:rPr/>
+            </w:r>
+          </w:p>
+        </w:tc>
+        <w:tc>
+          <w:tcPr>
+            <w:tcW w:w="5679" w:type="dxa"/>
             <w:tcBorders>
               <w:top w:val="single" w:sz="4" w:space="0" w:color="000000"/>
               <w:left w:val="single" w:sz="4" w:space="0" w:color="000000"/>
@@ -1633,7 +1584,7 @@
       </w:tblPr>
       <w:tblGrid>
         <w:gridCol w:w="2560"/>
-        <w:gridCol w:w="5680"/>
+        <w:gridCol w:w="5679"/>
       </w:tblGrid>
       <w:tr>
         <w:trPr>
@@ -1666,7 +1617,7 @@
         </w:tc>
         <w:tc>
           <w:tcPr>
-            <w:tcW w:w="5680" w:type="dxa"/>
+            <w:tcW w:w="5679" w:type="dxa"/>
             <w:tcBorders>
               <w:top w:val="single" w:sz="4" w:space="0" w:color="000000"/>
               <w:left w:val="single" w:sz="4" w:space="0" w:color="000000"/>
@@ -1717,7 +1668,7 @@
         </w:tc>
         <w:tc>
           <w:tcPr>
-            <w:tcW w:w="5680" w:type="dxa"/>
+            <w:tcW w:w="5679" w:type="dxa"/>
             <w:tcBorders>
               <w:top w:val="double" w:sz="4" w:space="0" w:color="000000"/>
               <w:left w:val="single" w:sz="4" w:space="0" w:color="000000"/>
@@ -1768,7 +1719,7 @@
         </w:tc>
         <w:tc>
           <w:tcPr>
-            <w:tcW w:w="5680" w:type="dxa"/>
+            <w:tcW w:w="5679" w:type="dxa"/>
             <w:tcBorders>
               <w:top w:val="single" w:sz="4" w:space="0" w:color="000000"/>
               <w:left w:val="single" w:sz="4" w:space="0" w:color="000000"/>
@@ -1814,7 +1765,7 @@
       </w:tblPr>
       <w:tblGrid>
         <w:gridCol w:w="2560"/>
-        <w:gridCol w:w="5680"/>
+        <w:gridCol w:w="5679"/>
       </w:tblGrid>
       <w:tr>
         <w:trPr>
@@ -1847,7 +1798,7 @@
         </w:tc>
         <w:tc>
           <w:tcPr>
-            <w:tcW w:w="5680" w:type="dxa"/>
+            <w:tcW w:w="5679" w:type="dxa"/>
             <w:tcBorders>
               <w:top w:val="single" w:sz="4" w:space="0" w:color="000000"/>
               <w:left w:val="single" w:sz="4" w:space="0" w:color="000000"/>
@@ -1897,7 +1848,7 @@
         </w:tc>
         <w:tc>
           <w:tcPr>
-            <w:tcW w:w="5680" w:type="dxa"/>
+            <w:tcW w:w="5679" w:type="dxa"/>
             <w:tcBorders>
               <w:top w:val="double" w:sz="4" w:space="0" w:color="000000"/>
               <w:left w:val="single" w:sz="4" w:space="0" w:color="000000"/>
@@ -1947,7 +1898,7 @@
         </w:tc>
         <w:tc>
           <w:tcPr>
-            <w:tcW w:w="5680" w:type="dxa"/>
+            <w:tcW w:w="5679" w:type="dxa"/>
             <w:tcBorders>
               <w:top w:val="single" w:sz="4" w:space="0" w:color="000000"/>
               <w:left w:val="single" w:sz="4" w:space="0" w:color="000000"/>
@@ -1992,7 +1943,7 @@
       </w:tblPr>
       <w:tblGrid>
         <w:gridCol w:w="2560"/>
-        <w:gridCol w:w="5680"/>
+        <w:gridCol w:w="5679"/>
       </w:tblGrid>
       <w:tr>
         <w:trPr>
@@ -2025,7 +1976,7 @@
         </w:tc>
         <w:tc>
           <w:tcPr>
-            <w:tcW w:w="5680" w:type="dxa"/>
+            <w:tcW w:w="5679" w:type="dxa"/>
             <w:tcBorders>
               <w:top w:val="single" w:sz="4" w:space="0" w:color="000000"/>
               <w:left w:val="single" w:sz="4" w:space="0" w:color="000000"/>
@@ -2075,7 +2026,7 @@
         </w:tc>
         <w:tc>
           <w:tcPr>
-            <w:tcW w:w="5680" w:type="dxa"/>
+            <w:tcW w:w="5679" w:type="dxa"/>
             <w:tcBorders>
               <w:top w:val="double" w:sz="4" w:space="0" w:color="000000"/>
               <w:left w:val="single" w:sz="4" w:space="0" w:color="000000"/>
@@ -2125,7 +2076,7 @@
         </w:tc>
         <w:tc>
           <w:tcPr>
-            <w:tcW w:w="5680" w:type="dxa"/>
+            <w:tcW w:w="5679" w:type="dxa"/>
             <w:tcBorders>
               <w:top w:val="single" w:sz="4" w:space="0" w:color="000000"/>
               <w:left w:val="single" w:sz="4" w:space="0" w:color="000000"/>
@@ -2189,6 +2140,7 @@
     <w:p>
       <w:pPr>
         <w:pStyle w:val="Heading2"/>
+        <w:spacing w:before="0" w:after="60"/>
         <w:rPr/>
       </w:pPr>
       <w:r>
@@ -2690,12 +2642,10 @@
     </w:pPr>
     <w:r>
       <w:rPr/>
-    </w:r>
-    <w:r>
       <mc:AlternateContent>
         <mc:Choice Requires="wps">
           <w:drawing>
-            <wp:anchor behindDoc="0" distT="0" distB="0" distL="0" distR="0" simplePos="0" locked="0" layoutInCell="1" allowOverlap="1" relativeHeight="0">
+            <wp:anchor behindDoc="1" distT="0" distB="0" distL="0" distR="0" simplePos="0" locked="0" layoutInCell="0" allowOverlap="1" relativeHeight="11">
               <wp:simplePos x="0" y="0"/>
               <wp:positionH relativeFrom="margin">
                 <wp:align>right</wp:align>
@@ -2710,25 +2660,31 @@
               <a:graphic xmlns:a="http://schemas.openxmlformats.org/drawingml/2006/main">
                 <a:graphicData uri="http://schemas.microsoft.com/office/word/2010/wordprocessingShape">
                   <wps:wsp>
-                    <wps:cNvSpPr txBox="1"/>
+                    <wps:cNvSpPr/>
                     <wps:spPr>
                       <a:xfrm>
                         <a:off x="0" y="0"/>
-                        <a:ext cx="14605" cy="14605"/>
+                        <a:ext cx="14760" cy="14760"/>
                       </a:xfrm>
-                      <a:prstGeom prst="rect"/>
-                      <a:solidFill>
-                        <a:srgbClr val="FFFFFF">
-                          <a:alpha val="0"/>
-                        </a:srgbClr>
-                      </a:solidFill>
+                      <a:prstGeom prst="rect">
+                        <a:avLst/>
+                      </a:prstGeom>
+                      <a:noFill/>
+                      <a:ln w="0">
+                        <a:noFill/>
+                      </a:ln>
                     </wps:spPr>
+                    <wps:style>
+                      <a:lnRef idx="0"/>
+                      <a:fillRef idx="0"/>
+                      <a:effectRef idx="0"/>
+                      <a:fontRef idx="minor"/>
+                    </wps:style>
                     <wps:txbx>
                       <w:txbxContent>
                         <w:p>
                           <w:pPr>
                             <w:pStyle w:val="Footer"/>
-                            <w:pBdr/>
                             <w:rPr>
                               <w:rStyle w:val="PageNumber"/>
                             </w:rPr>
@@ -2766,7 +2722,7 @@
                         </w:p>
                       </w:txbxContent>
                     </wps:txbx>
-                    <wps:bodyPr anchor="t" lIns="0" tIns="0" rIns="0" bIns="0">
+                    <wps:bodyPr lIns="0" rIns="0" tIns="0" bIns="0" anchor="t">
                       <a:spAutoFit/>
                     </wps:bodyPr>
                   </wps:wsp>
@@ -2777,14 +2733,14 @@
         </mc:Choice>
         <mc:Fallback>
           <w:pict>
-            <v:rect fillcolor="#FFFFFF" style="position:absolute;rotation:-0;width:1.15pt;height:1.15pt;mso-wrap-distance-left:0pt;mso-wrap-distance-right:0pt;mso-wrap-distance-top:0pt;mso-wrap-distance-bottom:0pt;margin-top:0.05pt;mso-position-vertical-relative:text;margin-left:0pt;mso-position-horizontal:right;mso-position-horizontal-relative:margin">
-              <v:fill opacity="0f"/>
-              <v:textbox inset="0in,0in,0in,0in">
+            <v:rect id="shape_0" ID="Frame1" path="m0,0l-2147483645,0l-2147483645,-2147483646l0,-2147483646xe" fillcolor="white" stroked="f" o:allowincell="f" style="position:absolute;margin-left:0pt;margin-top:0.05pt;width:1.1pt;height:1.1pt;mso-wrap-style:square;v-text-anchor:top;mso-position-horizontal:right;mso-position-horizontal-relative:margin">
+              <v:fill o:detectmouseclick="t" type="solid" color2="black" opacity="0"/>
+              <v:stroke color="#3465a4" joinstyle="round" endcap="flat"/>
+              <v:textbox>
                 <w:txbxContent>
                   <w:p>
                     <w:pPr>
                       <w:pStyle w:val="Footer"/>
-                      <w:pBdr/>
                       <w:rPr>
                         <w:rStyle w:val="PageNumber"/>
                       </w:rPr>
@@ -2844,37 +2800,10 @@
       <w:rPr>
         <w:lang w:val="en-US"/>
       </w:rPr>
-      <w:fldChar w:fldCharType="begin"/>
-    </w:r>
-    <w:r>
-      <w:rPr>
-        <w:lang w:val="en-US"/>
-      </w:rPr>
-      <w:instrText xml:space="preserve"> DATE \@"yyyy\-MM\-dd" </w:instrText>
-    </w:r>
-    <w:r>
-      <w:rPr>
-        <w:lang w:val="en-US"/>
-      </w:rPr>
-      <w:fldChar w:fldCharType="separate"/>
-    </w:r>
-    <w:r>
-      <w:rPr>
-        <w:lang w:val="en-US"/>
-      </w:rPr>
-      <w:t>2025-03-27</w:t>
-    </w:r>
-    <w:r>
-      <w:rPr>
-        <w:lang w:val="en-US"/>
-      </w:rPr>
-      <w:fldChar w:fldCharType="end"/>
-    </w:r>
-    <w:r>
       <mc:AlternateContent>
         <mc:Choice Requires="wps">
           <w:drawing>
-            <wp:anchor behindDoc="0" distT="0" distB="0" distL="0" distR="0" simplePos="0" locked="0" layoutInCell="0" allowOverlap="1" relativeHeight="5">
+            <wp:anchor behindDoc="1" distT="0" distB="0" distL="0" distR="0" simplePos="0" locked="0" layoutInCell="0" allowOverlap="1" relativeHeight="8">
               <wp:simplePos x="0" y="0"/>
               <wp:positionH relativeFrom="margin">
                 <wp:align>right</wp:align>
@@ -2882,32 +2811,38 @@
               <wp:positionV relativeFrom="paragraph">
                 <wp:posOffset>635</wp:posOffset>
               </wp:positionV>
-              <wp:extent cx="76835" cy="175260"/>
+              <wp:extent cx="76835" cy="173990"/>
               <wp:effectExtent l="0" t="0" r="0" b="0"/>
               <wp:wrapSquare wrapText="bothSides"/>
               <wp:docPr id="2" name="Frame2"/>
               <a:graphic xmlns:a="http://schemas.openxmlformats.org/drawingml/2006/main">
                 <a:graphicData uri="http://schemas.microsoft.com/office/word/2010/wordprocessingShape">
                   <wps:wsp>
-                    <wps:cNvSpPr txBox="1"/>
+                    <wps:cNvSpPr/>
                     <wps:spPr>
                       <a:xfrm>
                         <a:off x="0" y="0"/>
-                        <a:ext cx="76835" cy="175260"/>
+                        <a:ext cx="76680" cy="173880"/>
                       </a:xfrm>
-                      <a:prstGeom prst="rect"/>
-                      <a:solidFill>
-                        <a:srgbClr val="FFFFFF">
-                          <a:alpha val="0"/>
-                        </a:srgbClr>
-                      </a:solidFill>
+                      <a:prstGeom prst="rect">
+                        <a:avLst/>
+                      </a:prstGeom>
+                      <a:noFill/>
+                      <a:ln w="0">
+                        <a:noFill/>
+                      </a:ln>
                     </wps:spPr>
+                    <wps:style>
+                      <a:lnRef idx="0"/>
+                      <a:fillRef idx="0"/>
+                      <a:effectRef idx="0"/>
+                      <a:fontRef idx="minor"/>
+                    </wps:style>
                     <wps:txbx>
                       <w:txbxContent>
                         <w:p>
                           <w:pPr>
                             <w:pStyle w:val="Footer"/>
-                            <w:pBdr/>
                             <w:rPr>
                               <w:rStyle w:val="PageNumber"/>
                             </w:rPr>
@@ -2917,6 +2852,31 @@
                               <w:rStyle w:val="PageNumber"/>
                             </w:rPr>
                             <w:fldChar w:fldCharType="begin"/>
+                            <w:fldChar w:fldCharType="begin"/>
+                          </w:r>
+                          <w:r>
+                            <w:rPr>
+                              <w:rStyle w:val="PageNumber"/>
+                            </w:rPr>
+                            <w:instrText xml:space="preserve"> DATE \@"yyyy\-MM\-dd" </w:instrText>
+                          </w:r>
+                          <w:r>
+                            <w:rPr>
+                              <w:rStyle w:val="PageNumber"/>
+                            </w:rPr>
+                            <w:fldChar w:fldCharType="separate"/>
+                          </w:r>
+                          <w:r>
+                            <w:rPr>
+                              <w:rStyle w:val="PageNumber"/>
+                            </w:rPr>
+                            <w:t>2025-03-27</w:t>
+                          </w:r>
+                          <w:r>
+                            <w:rPr>
+                              <w:rStyle w:val="PageNumber"/>
+                            </w:rPr>
+                            <w:fldChar w:fldCharType="end"/>
                           </w:r>
                           <w:r>
                             <w:rPr>
@@ -2945,7 +2905,7 @@
                         </w:p>
                       </w:txbxContent>
                     </wps:txbx>
-                    <wps:bodyPr anchor="t" lIns="0" tIns="0" rIns="0" bIns="0">
+                    <wps:bodyPr lIns="0" rIns="0" tIns="0" bIns="0" anchor="t">
                       <a:spAutoFit/>
                     </wps:bodyPr>
                   </wps:wsp>
@@ -2956,14 +2916,14 @@
         </mc:Choice>
         <mc:Fallback>
           <w:pict>
-            <v:rect fillcolor="#FFFFFF" style="position:absolute;rotation:-0;width:6.05pt;height:13.8pt;mso-wrap-distance-left:0pt;mso-wrap-distance-right:0pt;mso-wrap-distance-top:0pt;mso-wrap-distance-bottom:0pt;margin-top:0.05pt;mso-position-vertical-relative:text;margin-left:447.55pt;mso-position-horizontal:right;mso-position-horizontal-relative:margin">
-              <v:fill opacity="0f"/>
-              <v:textbox inset="0in,0in,0in,0in">
+            <v:rect id="shape_0" ID="Frame2" path="m0,0l-2147483645,0l-2147483645,-2147483646l0,-2147483646xe" fillcolor="white" stroked="f" o:allowincell="f" style="position:absolute;margin-left:447.45pt;margin-top:0.05pt;width:6pt;height:13.65pt;mso-wrap-style:square;v-text-anchor:top;mso-position-horizontal:right;mso-position-horizontal-relative:margin">
+              <v:fill o:detectmouseclick="t" type="solid" color2="black" opacity="0"/>
+              <v:stroke color="#3465a4" joinstyle="round" endcap="flat"/>
+              <v:textbox>
                 <w:txbxContent>
                   <w:p>
                     <w:pPr>
                       <w:pStyle w:val="Footer"/>
-                      <w:pBdr/>
                       <w:rPr>
                         <w:rStyle w:val="PageNumber"/>
                       </w:rPr>
@@ -3023,37 +2983,10 @@
       <w:rPr>
         <w:lang w:val="en-US"/>
       </w:rPr>
-      <w:fldChar w:fldCharType="begin"/>
-    </w:r>
-    <w:r>
-      <w:rPr>
-        <w:lang w:val="en-US"/>
-      </w:rPr>
-      <w:instrText xml:space="preserve"> DATE \@"yyyy\-MM\-dd" </w:instrText>
-    </w:r>
-    <w:r>
-      <w:rPr>
-        <w:lang w:val="en-US"/>
-      </w:rPr>
-      <w:fldChar w:fldCharType="separate"/>
-    </w:r>
-    <w:r>
-      <w:rPr>
-        <w:lang w:val="en-US"/>
-      </w:rPr>
-      <w:t>2025-03-27</w:t>
-    </w:r>
-    <w:r>
-      <w:rPr>
-        <w:lang w:val="en-US"/>
-      </w:rPr>
-      <w:fldChar w:fldCharType="end"/>
-    </w:r>
-    <w:r>
       <mc:AlternateContent>
         <mc:Choice Requires="wps">
           <w:drawing>
-            <wp:anchor behindDoc="0" distT="0" distB="0" distL="0" distR="0" simplePos="0" locked="0" layoutInCell="0" allowOverlap="1" relativeHeight="5">
+            <wp:anchor behindDoc="1" distT="0" distB="0" distL="0" distR="0" simplePos="0" locked="0" layoutInCell="0" allowOverlap="1" relativeHeight="8">
               <wp:simplePos x="0" y="0"/>
               <wp:positionH relativeFrom="margin">
                 <wp:align>right</wp:align>
@@ -3061,32 +2994,38 @@
               <wp:positionV relativeFrom="paragraph">
                 <wp:posOffset>635</wp:posOffset>
               </wp:positionV>
-              <wp:extent cx="76835" cy="175260"/>
+              <wp:extent cx="76835" cy="173990"/>
               <wp:effectExtent l="0" t="0" r="0" b="0"/>
               <wp:wrapSquare wrapText="bothSides"/>
               <wp:docPr id="3" name="Frame2"/>
               <a:graphic xmlns:a="http://schemas.openxmlformats.org/drawingml/2006/main">
                 <a:graphicData uri="http://schemas.microsoft.com/office/word/2010/wordprocessingShape">
                   <wps:wsp>
-                    <wps:cNvSpPr txBox="1"/>
+                    <wps:cNvSpPr/>
                     <wps:spPr>
                       <a:xfrm>
                         <a:off x="0" y="0"/>
-                        <a:ext cx="76835" cy="175260"/>
+                        <a:ext cx="76680" cy="173880"/>
                       </a:xfrm>
-                      <a:prstGeom prst="rect"/>
-                      <a:solidFill>
-                        <a:srgbClr val="FFFFFF">
-                          <a:alpha val="0"/>
-                        </a:srgbClr>
-                      </a:solidFill>
+                      <a:prstGeom prst="rect">
+                        <a:avLst/>
+                      </a:prstGeom>
+                      <a:noFill/>
+                      <a:ln w="0">
+                        <a:noFill/>
+                      </a:ln>
                     </wps:spPr>
+                    <wps:style>
+                      <a:lnRef idx="0"/>
+                      <a:fillRef idx="0"/>
+                      <a:effectRef idx="0"/>
+                      <a:fontRef idx="minor"/>
+                    </wps:style>
                     <wps:txbx>
                       <w:txbxContent>
                         <w:p>
                           <w:pPr>
                             <w:pStyle w:val="Footer"/>
-                            <w:pBdr/>
                             <w:rPr>
                               <w:rStyle w:val="PageNumber"/>
                             </w:rPr>
@@ -3096,6 +3035,31 @@
                               <w:rStyle w:val="PageNumber"/>
                             </w:rPr>
                             <w:fldChar w:fldCharType="begin"/>
+                            <w:fldChar w:fldCharType="begin"/>
+                          </w:r>
+                          <w:r>
+                            <w:rPr>
+                              <w:rStyle w:val="PageNumber"/>
+                            </w:rPr>
+                            <w:instrText xml:space="preserve"> DATE \@"yyyy\-MM\-dd" </w:instrText>
+                          </w:r>
+                          <w:r>
+                            <w:rPr>
+                              <w:rStyle w:val="PageNumber"/>
+                            </w:rPr>
+                            <w:fldChar w:fldCharType="separate"/>
+                          </w:r>
+                          <w:r>
+                            <w:rPr>
+                              <w:rStyle w:val="PageNumber"/>
+                            </w:rPr>
+                            <w:t>2025-03-27</w:t>
+                          </w:r>
+                          <w:r>
+                            <w:rPr>
+                              <w:rStyle w:val="PageNumber"/>
+                            </w:rPr>
+                            <w:fldChar w:fldCharType="end"/>
                           </w:r>
                           <w:r>
                             <w:rPr>
@@ -3124,7 +3088,7 @@
                         </w:p>
                       </w:txbxContent>
                     </wps:txbx>
-                    <wps:bodyPr anchor="t" lIns="0" tIns="0" rIns="0" bIns="0">
+                    <wps:bodyPr lIns="0" rIns="0" tIns="0" bIns="0" anchor="t">
                       <a:spAutoFit/>
                     </wps:bodyPr>
                   </wps:wsp>
@@ -3135,14 +3099,14 @@
         </mc:Choice>
         <mc:Fallback>
           <w:pict>
-            <v:rect fillcolor="#FFFFFF" style="position:absolute;rotation:-0;width:6.05pt;height:13.8pt;mso-wrap-distance-left:0pt;mso-wrap-distance-right:0pt;mso-wrap-distance-top:0pt;mso-wrap-distance-bottom:0pt;margin-top:0.05pt;mso-position-vertical-relative:text;margin-left:447.55pt;mso-position-horizontal:right;mso-position-horizontal-relative:margin">
-              <v:fill opacity="0f"/>
-              <v:textbox inset="0in,0in,0in,0in">
+            <v:rect id="shape_0" ID="Frame2" path="m0,0l-2147483645,0l-2147483645,-2147483646l0,-2147483646xe" fillcolor="white" stroked="f" o:allowincell="f" style="position:absolute;margin-left:447.45pt;margin-top:0.05pt;width:6pt;height:13.65pt;mso-wrap-style:square;v-text-anchor:top;mso-position-horizontal:right;mso-position-horizontal-relative:margin">
+              <v:fill o:detectmouseclick="t" type="solid" color2="black" opacity="0"/>
+              <v:stroke color="#3465a4" joinstyle="round" endcap="flat"/>
+              <v:textbox>
                 <w:txbxContent>
                   <w:p>
                     <w:pPr>
                       <w:pStyle w:val="Footer"/>
-                      <w:pBdr/>
                       <w:rPr>
                         <w:rStyle w:val="PageNumber"/>
                       </w:rPr>
@@ -3938,6 +3902,7 @@
     <w:qFormat/>
     <w:pPr>
       <w:widowControl/>
+      <w:suppressAutoHyphens w:val="true"/>
       <w:bidi w:val="0"/>
       <w:spacing w:before="0" w:after="0"/>
       <w:jc w:val="left"/>
@@ -4338,8 +4303,8 @@
       <w:szCs w:val="16"/>
     </w:rPr>
   </w:style>
-  <w:style w:type="paragraph" w:styleId="FrameContents">
-    <w:name w:val="Frame Contents"/>
+  <w:style w:type="paragraph" w:styleId="FrameContentsuser">
+    <w:name w:val="Frame Contents (user)"/>
     <w:basedOn w:val="Normal"/>
     <w:qFormat/>
     <w:pPr/>
@@ -4367,6 +4332,13 @@
       <w:b/>
       <w:bCs/>
     </w:rPr>
+  </w:style>
+  <w:style w:type="paragraph" w:styleId="FrameContents">
+    <w:name w:val="Frame Contents"/>
+    <w:basedOn w:val="Normal"/>
+    <w:qFormat/>
+    <w:pPr/>
+    <w:rPr/>
   </w:style>
   <w:style w:type="numbering" w:styleId="NoList" w:default="1">
     <w:name w:val="No List"/>

</xml_diff>